<commit_message>
Add XML-level replacement pass for tracked changes and text boxes
python-docx doesn't expose runs inside <w:ins>/<w:del> elements, so
text in tracked changes was missed during cloak/uncloak. Added
replace_text_in_xml() that operates at the ZIP level on <w:t> elements,
catching tracked changes, text boxes, and footnotes.
</commit_message>
<xml_diff>
--- a/tests/fixtures/MakingReign_SoftwareExperts_Consulting_Agreement.docx
+++ b/tests/fixtures/MakingReign_SoftwareExperts_Consulting_Agreement.docx
@@ -363,215 +363,101 @@
         <w:rPr>
           <w:rStyle w:val="Title-Clause"/>
           <w:rFonts w:ascii="Aptos" w:hAnsi="Aptos"/>
+          <w:bCs/>
+          <w:sz w:val="20"/>
+          <w:szCs w:val="20"/>
+        </w:rPr>
+      </w:pPr>
+      <w:bookmarkStart w:id="6" w:name="a276443"/>
+      <w:r>
+        <w:rPr>
+          <w:rStyle w:val="Title-Clause"/>
+          <w:rFonts w:ascii="Aptos" w:hAnsi="Aptos"/>
           <w:b/>
           <w:sz w:val="20"/>
           <w:szCs w:val="20"/>
-        </w:rPr>
-      </w:pPr>
-      <w:bookmarkStart w:id="6" w:name="a276443"/>
+          <w:u w:val="none"/>
+        </w:rPr>
+        <w:t xml:space="preserve">Term. </w:t>
+      </w:r>
       <w:r>
         <w:rPr>
           <w:rStyle w:val="Title-Clause"/>
           <w:rFonts w:ascii="Aptos" w:hAnsi="Aptos"/>
+          <w:bCs/>
+          <w:sz w:val="20"/>
+          <w:szCs w:val="20"/>
+          <w:u w:val="none"/>
+        </w:rPr>
+        <w:t xml:space="preserve">The term of this Agreement shall commence on February 8, </w:t>
+      </w:r>
+      <w:proofErr w:type="gramStart"/>
+      <w:r>
+        <w:rPr>
+          <w:rStyle w:val="Title-Clause"/>
+          <w:rFonts w:ascii="Aptos" w:hAnsi="Aptos"/>
+          <w:bCs/>
+          <w:sz w:val="20"/>
+          <w:szCs w:val="20"/>
+          <w:u w:val="none"/>
+        </w:rPr>
+        <w:t>2026</w:t>
+      </w:r>
+      <w:proofErr w:type="gramEnd"/>
+      <w:r>
+        <w:rPr>
+          <w:rStyle w:val="Title-Clause"/>
+          <w:rFonts w:ascii="Aptos" w:hAnsi="Aptos"/>
+          <w:bCs/>
+          <w:sz w:val="20"/>
+          <w:szCs w:val="20"/>
+          <w:u w:val="none"/>
+        </w:rPr>
+        <w:t xml:space="preserve"> and shall continue for a period of 12 months, unless earlier terminated in accordance with Section 10 (the “</w:t>
+      </w:r>
+      <w:r>
+        <w:rPr>
+          <w:rStyle w:val="Title-Clause"/>
+          <w:rFonts w:ascii="Aptos" w:hAnsi="Aptos"/>
           <w:b/>
           <w:sz w:val="20"/>
           <w:szCs w:val="20"/>
           <w:u w:val="none"/>
         </w:rPr>
-        <w:t>Term. The term of this Agreement shall commence on February 8, 2026 and shall continue for a period of 12 months, unless earlier terminated in accordance with Section 10 (the “Term”). Any extension of the Term will be subject to mutual written agreement between you and the Company (referred to collectively as the “Parties”).</w:t>
-      </w:r>
-      <w:r>
-        <w:rPr>
-          <w:rFonts w:ascii="Aptos" w:hAnsi="Aptos"/>
-          <w:sz w:val="20"/>
-          <w:szCs w:val="20"/>
-        </w:rPr>
-      </w:r>
-      <w:r>
-        <w:rPr>
-          <w:rFonts w:ascii="Aptos" w:hAnsi="Aptos"/>
-          <w:sz w:val="20"/>
-          <w:szCs w:val="20"/>
-        </w:rPr>
-      </w:r>
-      <w:r>
-        <w:rPr>
-          <w:rFonts w:ascii="Aptos" w:hAnsi="Aptos"/>
-          <w:sz w:val="20"/>
-          <w:szCs w:val="20"/>
-        </w:rPr>
-      </w:r>
-      <w:r>
-        <w:rPr>
-          <w:rFonts w:ascii="Aptos" w:hAnsi="Aptos"/>
-          <w:sz w:val="20"/>
-          <w:szCs w:val="20"/>
-        </w:rPr>
-      </w:r>
-      <w:r>
-        <w:rPr>
-          <w:rFonts w:ascii="Aptos" w:hAnsi="Aptos"/>
-          <w:sz w:val="20"/>
-          <w:szCs w:val="20"/>
-        </w:rPr>
-      </w:r>
-      <w:r>
-        <w:rPr>
-          <w:rFonts w:ascii="Aptos" w:hAnsi="Aptos"/>
-          <w:sz w:val="20"/>
-          <w:szCs w:val="20"/>
-        </w:rPr>
-      </w:r>
-      <w:r>
-        <w:rPr>
-          <w:rFonts w:ascii="Aptos" w:hAnsi="Aptos"/>
-          <w:sz w:val="20"/>
-          <w:szCs w:val="20"/>
-        </w:rPr>
-      </w:r>
-      <w:r>
-        <w:rPr>
-          <w:rFonts w:ascii="Aptos" w:hAnsi="Aptos"/>
-          <w:sz w:val="20"/>
-          <w:szCs w:val="20"/>
-        </w:rPr>
-      </w:r>
-      <w:r>
-        <w:rPr>
-          <w:rFonts w:ascii="Aptos" w:hAnsi="Aptos"/>
-          <w:sz w:val="20"/>
-          <w:szCs w:val="20"/>
-        </w:rPr>
-      </w:r>
-      <w:r>
-        <w:rPr>
-          <w:rFonts w:ascii="Aptos" w:hAnsi="Aptos"/>
-          <w:sz w:val="20"/>
-          <w:szCs w:val="20"/>
-        </w:rPr>
-      </w:r>
-      <w:r>
-        <w:rPr>
-          <w:rFonts w:ascii="Aptos" w:hAnsi="Aptos"/>
-          <w:sz w:val="20"/>
-          <w:szCs w:val="20"/>
-        </w:rPr>
-      </w:r>
-      <w:r>
-        <w:rPr>
-          <w:rFonts w:ascii="Aptos" w:hAnsi="Aptos"/>
-          <w:sz w:val="20"/>
-          <w:szCs w:val="20"/>
-        </w:rPr>
-      </w:r>
-      <w:r>
-        <w:rPr>
-          <w:rFonts w:ascii="Aptos" w:hAnsi="Aptos"/>
-          <w:sz w:val="20"/>
-          <w:szCs w:val="20"/>
-          <w:highlight w:val="lightGray"/>
-        </w:rPr>
-      </w:r>
-      <w:r>
-        <w:rPr>
-          <w:rFonts w:ascii="Aptos" w:hAnsi="Aptos"/>
-          <w:sz w:val="20"/>
-          <w:szCs w:val="20"/>
-        </w:rPr>
-      </w:r>
-      <w:r>
-        <w:rPr>
-          <w:rFonts w:ascii="Aptos" w:hAnsi="Aptos"/>
-          <w:sz w:val="20"/>
-          <w:szCs w:val="20"/>
-        </w:rPr>
-      </w:r>
-      <w:r>
-        <w:rPr>
-          <w:rFonts w:ascii="Aptos" w:hAnsi="Aptos"/>
-          <w:sz w:val="20"/>
-          <w:szCs w:val="20"/>
-        </w:rPr>
-      </w:r>
-      <w:r>
-        <w:rPr>
-          <w:rFonts w:ascii="Aptos" w:hAnsi="Aptos"/>
-          <w:sz w:val="20"/>
-          <w:szCs w:val="20"/>
-        </w:rPr>
-      </w:r>
-      <w:r>
-        <w:rPr>
-          <w:rFonts w:ascii="Aptos" w:hAnsi="Aptos"/>
-          <w:sz w:val="20"/>
-          <w:szCs w:val="20"/>
-        </w:rPr>
-      </w:r>
-      <w:r>
-        <w:rPr>
-          <w:rFonts w:ascii="Aptos" w:hAnsi="Aptos"/>
-          <w:sz w:val="20"/>
-          <w:szCs w:val="20"/>
-        </w:rPr>
-      </w:r>
-      <w:r>
-        <w:rPr>
-          <w:rFonts w:ascii="Aptos" w:hAnsi="Aptos"/>
-          <w:sz w:val="20"/>
-          <w:szCs w:val="20"/>
-        </w:rPr>
-      </w:r>
-      <w:r>
-        <w:rPr>
+        <w:t>Term</w:t>
+      </w:r>
+      <w:r>
+        <w:rPr>
+          <w:rStyle w:val="Title-Clause"/>
+          <w:rFonts w:ascii="Aptos" w:hAnsi="Aptos"/>
+          <w:bCs/>
+          <w:sz w:val="20"/>
+          <w:szCs w:val="20"/>
+          <w:u w:val="none"/>
+        </w:rPr>
+        <w:t>”). Any extension of the Term will be subject to mutual written agreement between you and the Company (referred to collectively as the “</w:t>
+      </w:r>
+      <w:r>
+        <w:rPr>
+          <w:rStyle w:val="Title-Clause"/>
           <w:rFonts w:ascii="Aptos" w:hAnsi="Aptos"/>
           <w:b/>
           <w:sz w:val="20"/>
           <w:szCs w:val="20"/>
-        </w:rPr>
-      </w:r>
-      <w:r>
-        <w:rPr>
-          <w:rFonts w:ascii="Aptos" w:hAnsi="Aptos"/>
-          <w:sz w:val="20"/>
-          <w:szCs w:val="20"/>
-        </w:rPr>
-      </w:r>
-      <w:r>
-        <w:rPr>
-          <w:rFonts w:ascii="Aptos" w:hAnsi="Aptos"/>
-          <w:sz w:val="20"/>
-          <w:szCs w:val="20"/>
-        </w:rPr>
-      </w:r>
-      <w:r>
-        <w:rPr>
-          <w:rFonts w:ascii="Aptos" w:hAnsi="Aptos"/>
-          <w:sz w:val="20"/>
-          <w:szCs w:val="20"/>
-        </w:rPr>
-      </w:r>
-      <w:r>
-        <w:rPr>
-          <w:rFonts w:ascii="Aptos" w:hAnsi="Aptos"/>
-          <w:b/>
+          <w:u w:val="none"/>
+        </w:rPr>
+        <w:t>Parties</w:t>
+      </w:r>
+      <w:r>
+        <w:rPr>
+          <w:rStyle w:val="Title-Clause"/>
+          <w:rFonts w:ascii="Aptos" w:hAnsi="Aptos"/>
           <w:bCs/>
           <w:sz w:val="20"/>
           <w:szCs w:val="20"/>
-        </w:rPr>
-      </w:r>
-      <w:r>
-        <w:rPr>
-          <w:rFonts w:ascii="Aptos" w:hAnsi="Aptos"/>
-          <w:sz w:val="20"/>
-          <w:szCs w:val="20"/>
-        </w:rPr>
-      </w:r>
-      <w:r>
-        <w:rPr>
-          <w:rFonts w:ascii="Aptos" w:hAnsi="Aptos"/>
-          <w:sz w:val="20"/>
-          <w:szCs w:val="20"/>
-        </w:rPr>
+          <w:u w:val="none"/>
+        </w:rPr>
+        <w:t>”).</w:t>
       </w:r>
       <w:bookmarkEnd w:id="6"/>
     </w:p>
@@ -3611,9 +3497,9 @@
           <w:szCs w:val="20"/>
         </w:rPr>
         <w:sectPr>
-          <w:footerReference w:type="even" r:id="rId11"/>
-          <w:footerReference w:type="default" r:id="rId12"/>
-          <w:headerReference w:type="default" r:id="rId15"/>
+          <w:headerReference w:type="default" r:id="rId11"/>
+          <w:footerReference w:type="even" r:id="rId12"/>
+          <w:footerReference w:type="default" r:id="rId13"/>
           <w:pgSz w:w="12240" w:h="15840"/>
           <w:pgMar w:top="1440" w:right="1440" w:bottom="1440" w:left="1440" w:header="720" w:footer="720" w:gutter="0"/>
           <w:cols w:space="720"/>
@@ -3771,21 +3657,7 @@
           <w:sz w:val="20"/>
           <w:szCs w:val="20"/>
         </w:rPr>
-        <w:t>$10,000.00 (Ten Thousand Dollars)</w:t>
-      </w:r>
-      <w:r>
-        <w:rPr>
-          <w:rFonts w:ascii="Aptos" w:hAnsi="Aptos"/>
-          <w:sz w:val="20"/>
-          <w:szCs w:val="20"/>
-        </w:rPr>
-      </w:r>
-      <w:r>
-        <w:rPr>
-          <w:rFonts w:ascii="Aptos" w:hAnsi="Aptos"/>
-          <w:sz w:val="20"/>
-          <w:szCs w:val="20"/>
-        </w:rPr>
+        <w:t>$10,000.00</w:t>
       </w:r>
     </w:p>
     <w:p>
@@ -3865,7 +3737,15 @@
           <w:sz w:val="20"/>
           <w:szCs w:val="20"/>
         </w:rPr>
-        <w:t>. DELIVERABLES: (1) Document Preview Module: A real-time document preview panel integrated into the ClientCloak web UI that renders a side-by-side view of the original and cloaked document content, including paragraph-level diff highlighting, with support for documents up to 200 pages; (2) UX Enhancement Package: Redesigned cloaking workflow with progress indicators, inline entity review, batch processing support for up to 10 documents, and keyboard shortcuts for power users; (3) Technical Documentation: Updated API documentation, component architecture diagrams, and a migration guide for existing users; (4) Test Suite: Comprehensive unit and integration tests achieving minimum 90% code coverage for all new modules, plus end-to-end browser tests using Playwright. All deliverables shall be completed within forty-five (45) calendar days from the Effective Date</w:t>
+        <w:t>. DELIVERABLES: (1) Document Preview Module: A real-time document preview panel integrated into the ClientCloak web UI that renders a side-by-side view of the original and cloaked document content, including paragraph-level diff highlighting, with support for documents up to 200 pages; (2) UX Enhancement Package: Redesigned cloaking workflow with progress indicators, inline entity review, batch processing support for up to 10 documents, and keyboard shortcuts for power users; (3) Technical Documentation: Updated API documentation, component architecture diagrams, and a migration guide for existing users; (4) Test Suite: Comprehensive unit and integration tests achieving minimum 90% code coverage for all new modules, plus end-to-end browser tests using Playwright. All deliverables shall be completed within 45 calendar days from the Effective Date</w:t>
+      </w:r>
+      <w:r>
+        <w:rPr>
+          <w:rFonts w:ascii="Aptos" w:hAnsi="Aptos"/>
+          <w:sz w:val="20"/>
+          <w:szCs w:val="20"/>
+        </w:rPr>
+        <w:t>.</w:t>
       </w:r>
     </w:p>
     <w:p>
@@ -4081,7 +3961,7 @@
 </file>
 
 <file path=word/header1.xml><?xml version="1.0" encoding="utf-8"?>
-<w:hdr xmlns:m="http://schemas.openxmlformats.org/officeDocument/2006/math" xmlns:mc="http://schemas.openxmlformats.org/markup-compatibility/2006" xmlns:mo="http://schemas.microsoft.com/office/mac/office/2008/main" xmlns:mv="urn:schemas-microsoft-com:mac:vml" xmlns:o="urn:schemas-microsoft-com:office:office" xmlns:r="http://schemas.openxmlformats.org/officeDocument/2006/relationships" xmlns:v="urn:schemas-microsoft-com:vml" xmlns:w10="urn:schemas-microsoft-com:office:word" xmlns:w14="http://schemas.microsoft.com/office/word/2010/wordml" xmlns:w="http://schemas.openxmlformats.org/wordprocessingml/2006/main" xmlns:wne="http://schemas.microsoft.com/office/word/2006/wordml" xmlns:wp14="http://schemas.microsoft.com/office/word/2010/wordprocessingDrawing" xmlns:wp="http://schemas.openxmlformats.org/drawingml/2006/wordprocessingDrawing" xmlns:wpc="http://schemas.microsoft.com/office/word/2010/wordprocessingCanvas" xmlns:wpg="http://schemas.microsoft.com/office/word/2010/wordprocessingGroup" xmlns:wpi="http://schemas.microsoft.com/office/word/2010/wordprocessingInk" xmlns:wps="http://schemas.microsoft.com/office/word/2010/wordprocessingShape" mc:Ignorable="w14 wp14">
+<w:hdr xmlns:wpc="http://schemas.microsoft.com/office/word/2010/wordprocessingCanvas" xmlns:cx="http://schemas.microsoft.com/office/drawing/2014/chartex" xmlns:cx1="http://schemas.microsoft.com/office/drawing/2015/9/8/chartex" xmlns:cx2="http://schemas.microsoft.com/office/drawing/2015/10/21/chartex" xmlns:cx3="http://schemas.microsoft.com/office/drawing/2016/5/9/chartex" xmlns:cx4="http://schemas.microsoft.com/office/drawing/2016/5/10/chartex" xmlns:cx5="http://schemas.microsoft.com/office/drawing/2016/5/11/chartex" xmlns:cx6="http://schemas.microsoft.com/office/drawing/2016/5/12/chartex" xmlns:cx7="http://schemas.microsoft.com/office/drawing/2016/5/13/chartex" xmlns:cx8="http://schemas.microsoft.com/office/drawing/2016/5/14/chartex" xmlns:mc="http://schemas.openxmlformats.org/markup-compatibility/2006" xmlns:aink="http://schemas.microsoft.com/office/drawing/2016/ink" xmlns:am3d="http://schemas.microsoft.com/office/drawing/2017/model3d" xmlns:o="urn:schemas-microsoft-com:office:office" xmlns:oel="http://schemas.microsoft.com/office/2019/extlst" xmlns:r="http://schemas.openxmlformats.org/officeDocument/2006/relationships" xmlns:m="http://schemas.openxmlformats.org/officeDocument/2006/math" xmlns:v="urn:schemas-microsoft-com:vml" xmlns:wp14="http://schemas.microsoft.com/office/word/2010/wordprocessingDrawing" xmlns:wp="http://schemas.openxmlformats.org/drawingml/2006/wordprocessingDrawing" xmlns:w10="urn:schemas-microsoft-com:office:word" xmlns:w="http://schemas.openxmlformats.org/wordprocessingml/2006/main" xmlns:w14="http://schemas.microsoft.com/office/word/2010/wordml" xmlns:w15="http://schemas.microsoft.com/office/word/2012/wordml" xmlns:w16cex="http://schemas.microsoft.com/office/word/2018/wordml/cex" xmlns:w16cid="http://schemas.microsoft.com/office/word/2016/wordml/cid" xmlns:w16="http://schemas.microsoft.com/office/word/2018/wordml" xmlns:w16du="http://schemas.microsoft.com/office/word/2023/wordml/word16du" xmlns:w16sdtdh="http://schemas.microsoft.com/office/word/2020/wordml/sdtdatahash" xmlns:w16sdtfl="http://schemas.microsoft.com/office/word/2024/wordml/sdtformatlock" xmlns:w16se="http://schemas.microsoft.com/office/word/2015/wordml/symex" xmlns:wpg="http://schemas.microsoft.com/office/word/2010/wordprocessingGroup" xmlns:wpi="http://schemas.microsoft.com/office/word/2010/wordprocessingInk" xmlns:wne="http://schemas.microsoft.com/office/word/2006/wordml" xmlns:wps="http://schemas.microsoft.com/office/word/2010/wordprocessingShape" mc:Ignorable="w14 w15 w16se w16cid w16 w16cex w16sdtdh w16sdtfl w16du wp14">
   <w:p>
     <w:pPr>
       <w:pStyle w:val="Header"/>
@@ -14019,7 +13899,7 @@
   <w:style w:type="paragraph" w:default="1" w:styleId="Normal">
     <w:name w:val="Normal"/>
     <w:qFormat/>
-    <w:rsid w:val="00C655A7"/>
+    <w:rsid w:val="006F795D"/>
     <w:pPr>
       <w:spacing w:before="0" w:after="160" w:line="278" w:lineRule="auto"/>
     </w:pPr>
@@ -14065,7 +13945,7 @@
     <w:uiPriority w:val="9"/>
     <w:unhideWhenUsed/>
     <w:qFormat/>
-    <w:rsid w:val="00C655A7"/>
+    <w:rsid w:val="006F795D"/>
     <w:pPr>
       <w:numPr>
         <w:ilvl w:val="1"/>
@@ -14282,7 +14162,7 @@
     <w:uiPriority w:val="1"/>
     <w:semiHidden/>
     <w:unhideWhenUsed/>
-    <w:rsid w:val="00C655A7"/>
+    <w:rsid w:val="006F795D"/>
   </w:style>
   <w:style w:type="table" w:default="1" w:styleId="TableNormal">
     <w:name w:val="Normal Table"/>
@@ -14304,7 +14184,7 @@
     <w:uiPriority w:val="99"/>
     <w:semiHidden/>
     <w:unhideWhenUsed/>
-    <w:rsid w:val="00C655A7"/>
+    <w:rsid w:val="006F795D"/>
   </w:style>
   <w:style w:type="character" w:customStyle="1" w:styleId="Heading1Char">
     <w:name w:val="Heading 1 Char"/>
@@ -17525,7 +17405,7 @@
     <w:basedOn w:val="DefaultParagraphFont"/>
     <w:link w:val="Heading2"/>
     <w:uiPriority w:val="9"/>
-    <w:rsid w:val="00C655A7"/>
+    <w:rsid w:val="006F795D"/>
     <w:rPr>
       <w:rFonts w:ascii="Seaford" w:hAnsi="Seaford" w:cstheme="majorHAnsi"/>
       <w:b/>

</xml_diff>

<commit_message>
Update test fixtures and remove stale cloaked outputs
</commit_message>
<xml_diff>
--- a/tests/fixtures/MakingReign_SoftwareExperts_Consulting_Agreement.docx
+++ b/tests/fixtures/MakingReign_SoftwareExperts_Consulting_Agreement.docx
@@ -5,6 +5,45 @@
     <w:p>
       <w:pPr>
         <w:pStyle w:val="Paragraph"/>
+        <w:jc w:val="center"/>
+        <w:rPr>
+          <w:rFonts w:ascii="Aptos" w:hAnsi="Aptos"/>
+          <w:b/>
+          <w:bCs/>
+          <w:i/>
+          <w:iCs/>
+          <w:sz w:val="20"/>
+          <w:szCs w:val="20"/>
+        </w:rPr>
+      </w:pPr>
+      <w:r>
+        <w:rPr>
+          <w:rFonts w:ascii="Aptos" w:hAnsi="Aptos"/>
+          <w:b/>
+          <w:bCs/>
+          <w:i/>
+          <w:iCs/>
+          <w:sz w:val="20"/>
+          <w:szCs w:val="20"/>
+        </w:rPr>
+        <w:t>Sample Agreement</w:t>
+      </w:r>
+      <w:r>
+        <w:rPr>
+          <w:rFonts w:ascii="Aptos" w:hAnsi="Aptos"/>
+          <w:b/>
+          <w:bCs/>
+          <w:i/>
+          <w:iCs/>
+          <w:sz w:val="20"/>
+          <w:szCs w:val="20"/>
+        </w:rPr>
+        <w:t xml:space="preserve"> for Demonstration Purposes Only</w:t>
+      </w:r>
+    </w:p>
+    <w:p>
+      <w:pPr>
+        <w:pStyle w:val="Paragraph"/>
         <w:rPr>
           <w:rFonts w:ascii="Aptos" w:hAnsi="Aptos"/>
           <w:sz w:val="20"/>
@@ -668,6 +707,7 @@
           <w:sz w:val="20"/>
           <w:szCs w:val="20"/>
         </w:rPr>
+        <w:lastRenderedPageBreak/>
         <w:t xml:space="preserve">The Company shall pay all undisputed Fees within </w:t>
       </w:r>
       <w:r>
@@ -712,7 +752,6 @@
           <w:szCs w:val="20"/>
           <w:u w:val="none"/>
         </w:rPr>
-        <w:lastRenderedPageBreak/>
         <w:t>Relationship of the Parties</w:t>
       </w:r>
       <w:r>
@@ -1047,16 +1086,8 @@
           <w:sz w:val="20"/>
           <w:szCs w:val="20"/>
         </w:rPr>
-        <w:t xml:space="preserve">Upon the request of the Company, during and after the Term, you shall promptly take such further actions, including execution and delivery of all appropriate instruments of conveyance, and provide such further cooperation, as may be reasonably necessary to assist the Company to apply for, </w:t>
-      </w:r>
-      <w:r>
-        <w:rPr>
-          <w:rFonts w:ascii="Aptos" w:hAnsi="Aptos"/>
-          <w:sz w:val="20"/>
-          <w:szCs w:val="20"/>
-        </w:rPr>
         <w:lastRenderedPageBreak/>
-        <w:t>prosecute, register, maintain, perfect, record, or enforce its rights in any Work Product and all Intellectual Property Rights therein. In the event the Company is unable, after reasonable effort, to obtain your signature on any such documents, you hereby irrevocably designate and appoint the Company as your agent and attorney-in-fact, to act for and on your behalf solely to execute and file any such application or other document and do all other lawfully permitted acts to further the prosecution and issuance of patents, copyrights, or other intellectual property protection related to the Work Product with the same legal force and effect as if you had executed them. You agree that this power of attorney is coupled with an interest.</w:t>
+        <w:t>Upon the request of the Company, during and after the Term, you shall promptly take such further actions, including execution and delivery of all appropriate instruments of conveyance, and provide such further cooperation, as may be reasonably necessary to assist the Company to apply for, prosecute, register, maintain, perfect, record, or enforce its rights in any Work Product and all Intellectual Property Rights therein. In the event the Company is unable, after reasonable effort, to obtain your signature on any such documents, you hereby irrevocably designate and appoint the Company as your agent and attorney-in-fact, to act for and on your behalf solely to execute and file any such application or other document and do all other lawfully permitted acts to further the prosecution and issuance of patents, copyrights, or other intellectual property protection related to the Work Product with the same legal force and effect as if you had executed them. You agree that this power of attorney is coupled with an interest.</w:t>
       </w:r>
       <w:bookmarkEnd w:id="18"/>
     </w:p>
@@ -1370,6 +1401,7 @@
           <w:sz w:val="20"/>
           <w:szCs w:val="20"/>
         </w:rPr>
+        <w:lastRenderedPageBreak/>
         <w:t>is communicated to you by a third party that had no confidentiality obligations with respect to such information.</w:t>
       </w:r>
       <w:bookmarkEnd w:id="26"/>
@@ -1391,7 +1423,6 @@
           <w:sz w:val="20"/>
           <w:szCs w:val="20"/>
         </w:rPr>
-        <w:lastRenderedPageBreak/>
         <w:t>Nothing in this Agreement shall:</w:t>
       </w:r>
       <w:bookmarkEnd w:id="27"/>
@@ -1766,6 +1797,7 @@
           <w:sz w:val="20"/>
           <w:szCs w:val="20"/>
         </w:rPr>
+        <w:lastRenderedPageBreak/>
         <w:t>you shall perform the Services in compliance with all applicable federal, state, and local laws and regulations, including by maintaining all licenses, permits, and registrations required to perform the Services;</w:t>
       </w:r>
       <w:bookmarkEnd w:id="42"/>
@@ -1787,7 +1819,6 @@
           <w:sz w:val="20"/>
           <w:szCs w:val="20"/>
         </w:rPr>
-        <w:lastRenderedPageBreak/>
         <w:t>the Company will receive good and valid title to all Work Product, free and clear of all encumbrances and liens of any kind; and</w:t>
       </w:r>
       <w:bookmarkEnd w:id="43"/>
@@ -2154,6 +2185,7 @@
           <w:sz w:val="20"/>
           <w:szCs w:val="20"/>
         </w:rPr>
+        <w:lastRenderedPageBreak/>
         <w:t>You or the Company may terminate this Agreement, effective immediately upon written notice to the other party to this Agreement, if the other party breaches this Agreement, and such breach is incapable of cure, or with respect to a breach capable of cure, the other party does not cure such breach within 10 days after receipt of written notice of such breach.</w:t>
       </w:r>
       <w:bookmarkEnd w:id="56"/>
@@ -2175,7 +2207,6 @@
           <w:sz w:val="20"/>
           <w:szCs w:val="20"/>
         </w:rPr>
-        <w:lastRenderedPageBreak/>
         <w:t xml:space="preserve">Upon expiration or termination of this Agreement for any reason, or at any other time upon the Company's written request, you shall within </w:t>
       </w:r>
       <w:r>
@@ -2609,7 +2640,17 @@
           <w:sz w:val="20"/>
           <w:szCs w:val="20"/>
         </w:rPr>
-        <w:t xml:space="preserve">Any dispute, controversy, or claim arising out of or related to this Agreement or any breach or termination of this Agreement, including but not limited to the Services you provide to the Company, and any alleged violation of any federal, state, or local statute, regulation, common law, or public policy, whether sounding in contract, tort, or statute, shall be submitted to and decided by binding arbitration. Arbitration shall be governed by the Federal Arbitration Act and administered by the </w:t>
+        <w:t xml:space="preserve">Any dispute, controversy, or claim arising out of or related to this Agreement or any breach or termination of this Agreement, including but not limited to the Services you provide to the Company, and any alleged violation of any federal, state, or local statute, regulation, common law, or public policy, whether sounding in contract, tort, or statute, shall be submitted to and decided by </w:t>
+      </w:r>
+      <w:r>
+        <w:rPr>
+          <w:rStyle w:val="MFParasubclause1Char"/>
+          <w:rFonts w:ascii="Aptos" w:hAnsi="Aptos"/>
+          <w:sz w:val="20"/>
+          <w:szCs w:val="20"/>
+        </w:rPr>
+        <w:lastRenderedPageBreak/>
+        <w:t xml:space="preserve">binding arbitration. Arbitration shall be governed by the Federal Arbitration Act and administered by the </w:t>
       </w:r>
       <w:r>
         <w:rPr>
@@ -2728,7 +2769,6 @@
           <w:sz w:val="20"/>
           <w:szCs w:val="20"/>
         </w:rPr>
-        <w:lastRenderedPageBreak/>
         <w:t xml:space="preserve">Except for representative claims which cannot be waived under applicable </w:t>
       </w:r>
       <w:proofErr w:type="gramStart"/>
@@ -2992,6 +3032,7 @@
           <w:sz w:val="20"/>
           <w:szCs w:val="20"/>
         </w:rPr>
+        <w:lastRenderedPageBreak/>
         <w:t>If any term or provision of this Agreement is invalid, illegal, or unenforceable in any jurisdiction, such invalidity, illegality, or unenforceability shall not affect any other term or provision of this Agreement or invalidate or render unenforceable such term or provision in any other jurisdiction.</w:t>
       </w:r>
       <w:bookmarkEnd w:id="74"/>
@@ -3013,7 +3054,6 @@
           <w:sz w:val="20"/>
           <w:szCs w:val="20"/>
         </w:rPr>
-        <w:lastRenderedPageBreak/>
         <w:t>This Agreement may be executed in multiple counterparts and by electronic signature, each of which shall be deemed an original and all of which together shall constitute one instrument.</w:t>
       </w:r>
       <w:bookmarkEnd w:id="75"/>
@@ -13899,7 +13939,7 @@
   <w:style w:type="paragraph" w:default="1" w:styleId="Normal">
     <w:name w:val="Normal"/>
     <w:qFormat/>
-    <w:rsid w:val="006F795D"/>
+    <w:rsid w:val="00A777A0"/>
     <w:pPr>
       <w:spacing w:before="0" w:after="160" w:line="278" w:lineRule="auto"/>
     </w:pPr>
@@ -13945,7 +13985,7 @@
     <w:uiPriority w:val="9"/>
     <w:unhideWhenUsed/>
     <w:qFormat/>
-    <w:rsid w:val="006F795D"/>
+    <w:rsid w:val="00A777A0"/>
     <w:pPr>
       <w:numPr>
         <w:ilvl w:val="1"/>
@@ -14162,7 +14202,7 @@
     <w:uiPriority w:val="1"/>
     <w:semiHidden/>
     <w:unhideWhenUsed/>
-    <w:rsid w:val="006F795D"/>
+    <w:rsid w:val="00A777A0"/>
   </w:style>
   <w:style w:type="table" w:default="1" w:styleId="TableNormal">
     <w:name w:val="Normal Table"/>
@@ -14184,7 +14224,7 @@
     <w:uiPriority w:val="99"/>
     <w:semiHidden/>
     <w:unhideWhenUsed/>
-    <w:rsid w:val="006F795D"/>
+    <w:rsid w:val="00A777A0"/>
   </w:style>
   <w:style w:type="character" w:customStyle="1" w:styleId="Heading1Char">
     <w:name w:val="Heading 1 Char"/>
@@ -17405,7 +17445,7 @@
     <w:basedOn w:val="DefaultParagraphFont"/>
     <w:link w:val="Heading2"/>
     <w:uiPriority w:val="9"/>
-    <w:rsid w:val="006F795D"/>
+    <w:rsid w:val="00A777A0"/>
     <w:rPr>
       <w:rFonts w:ascii="Seaford" w:hAnsi="Seaford" w:cstheme="majorHAnsi"/>
       <w:b/>
@@ -18016,6 +18056,25 @@
 </file>
 
 <file path=customXml/item1.xml><?xml version="1.0" encoding="utf-8"?>
+<?mso-contentType ?>
+<FormTemplates xmlns="http://schemas.microsoft.com/sharepoint/v3/contenttype/forms">
+  <Display>DocumentLibraryForm</Display>
+  <Edit>DocumentLibraryForm</Edit>
+  <New>DocumentLibraryForm</New>
+</FormTemplates>
+</file>
+
+<file path=customXml/item2.xml><?xml version="1.0" encoding="utf-8"?>
+<ns30:Sources xmlns:w="http://schemas.openxmlformats.org/wordprocessingml/2006/main" xmlns:m="http://schemas.openxmlformats.org/officeDocument/2006/math" xmlns:r="http://schemas.openxmlformats.org/officeDocument/2006/relationships" xmlns:w14="http://schemas.microsoft.com/office/word/2010/wordml" xmlns:wp="http://schemas.openxmlformats.org/drawingml/2006/wordprocessingDrawing" xmlns:a="http://schemas.openxmlformats.org/drawingml/2006/main" xmlns:w15="http://schemas.microsoft.com/office/word/2012/wordml" xmlns:ns8="http://schemas.openxmlformats.org/schemaLibrary/2006/main" xmlns:mc="http://schemas.openxmlformats.org/markup-compatibility/2006" xmlns:wne="http://schemas.microsoft.com/office/word/2006/wordml" xmlns:c="http://schemas.openxmlformats.org/drawingml/2006/chart" xmlns:ns12="http://schemas.openxmlformats.org/drawingml/2006/chartDrawing" xmlns:dgm="http://schemas.openxmlformats.org/drawingml/2006/diagram" xmlns:pic="http://schemas.openxmlformats.org/drawingml/2006/picture" xmlns:xdr="http://schemas.openxmlformats.org/drawingml/2006/spreadsheetDrawing" xmlns:dsp="http://schemas.microsoft.com/office/drawing/2008/diagram" xmlns:v="urn:schemas-microsoft-com:vml" xmlns:o="urn:schemas-microsoft-com:office:office" xmlns:ns19="urn:schemas-microsoft-com:office:excel" xmlns:w10="urn:schemas-microsoft-com:office:word" xmlns:ns21="urn:schemas-microsoft-com:office:powerpoint" xmlns:ns23="http://schemas.microsoft.com/office/2006/coverPageProps" xmlns:odx="http://opendope.org/xpaths" xmlns:odc="http://opendope.org/conditions" xmlns:odq="http://opendope.org/questions" xmlns:oda="http://opendope.org/answers" xmlns:odi="http://opendope.org/components" xmlns:odgm="http://opendope.org/SmartArt/DataHierarchy" xmlns:ns30="http://schemas.openxmlformats.org/officeDocument/2006/bibliography" xmlns:ns31="http://schemas.openxmlformats.org/drawingml/2006/compatibility" xmlns:ns32="http://schemas.openxmlformats.org/drawingml/2006/lockedCanvas" SelectedStyle="\APA.XSL" StyleName="APA"/>
+</file>
+
+<file path=customXml/item3.xml><?xml version="1.0" encoding="utf-8"?>
+<p:properties xmlns:p="http://schemas.microsoft.com/office/2006/metadata/properties" xmlns:pc="http://schemas.microsoft.com/office/infopath/2007/PartnerControls" xmlns:xsi="http://www.w3.org/2001/XMLSchema-instance">
+  <documentManagement/>
+</p:properties>
+</file>
+
+<file path=customXml/item4.xml><?xml version="1.0" encoding="utf-8"?>
 <ct:contentTypeSchema xmlns:ct="http://schemas.microsoft.com/office/2006/metadata/contentType" xmlns:ma="http://schemas.microsoft.com/office/2006/metadata/properties/metaAttributes" ct:_="" ma:_="" ma:contentTypeDescription="Create a new document." ma:contentTypeID="0x010100711518385278664397AB2F533B8CDAD3" ma:contentTypeName="Document" ma:contentTypeScope="" ma:contentTypeVersion="9" ma:versionID="0e5c4aafea4c324c9ee18a30195f66b2">
   <xsd:schema xmlns:xsd="http://www.w3.org/2001/XMLSchema" xmlns:ns3="c3d7c9ac-b34e-4af4-9021-9763105c21ef" xmlns:p="http://schemas.microsoft.com/office/2006/metadata/properties" xmlns:xs="http://www.w3.org/2001/XMLSchema" ma:fieldsID="4dded0e69a0f049ca86de935496562f1" ma:root="true" ns3:_="" targetNamespace="http://schemas.microsoft.com/office/2006/metadata/properties">
     <xsd:import namespace="c3d7c9ac-b34e-4af4-9021-9763105c21ef"/>
@@ -18191,53 +18250,15 @@
 </ct:contentTypeSchema>
 </file>
 
-<file path=customXml/item2.xml><?xml version="1.0" encoding="utf-8"?>
-<p:properties xmlns:p="http://schemas.microsoft.com/office/2006/metadata/properties" xmlns:pc="http://schemas.microsoft.com/office/infopath/2007/PartnerControls" xmlns:xsi="http://www.w3.org/2001/XMLSchema-instance">
-  <documentManagement/>
-</p:properties>
-</file>
-
-<file path=customXml/item3.xml><?xml version="1.0" encoding="utf-8"?>
-<ns30:Sources xmlns:w="http://schemas.openxmlformats.org/wordprocessingml/2006/main" xmlns:m="http://schemas.openxmlformats.org/officeDocument/2006/math" xmlns:r="http://schemas.openxmlformats.org/officeDocument/2006/relationships" xmlns:w14="http://schemas.microsoft.com/office/word/2010/wordml" xmlns:wp="http://schemas.openxmlformats.org/drawingml/2006/wordprocessingDrawing" xmlns:a="http://schemas.openxmlformats.org/drawingml/2006/main" xmlns:w15="http://schemas.microsoft.com/office/word/2012/wordml" xmlns:ns8="http://schemas.openxmlformats.org/schemaLibrary/2006/main" xmlns:mc="http://schemas.openxmlformats.org/markup-compatibility/2006" xmlns:wne="http://schemas.microsoft.com/office/word/2006/wordml" xmlns:c="http://schemas.openxmlformats.org/drawingml/2006/chart" xmlns:ns12="http://schemas.openxmlformats.org/drawingml/2006/chartDrawing" xmlns:dgm="http://schemas.openxmlformats.org/drawingml/2006/diagram" xmlns:pic="http://schemas.openxmlformats.org/drawingml/2006/picture" xmlns:xdr="http://schemas.openxmlformats.org/drawingml/2006/spreadsheetDrawing" xmlns:dsp="http://schemas.microsoft.com/office/drawing/2008/diagram" xmlns:v="urn:schemas-microsoft-com:vml" xmlns:o="urn:schemas-microsoft-com:office:office" xmlns:ns19="urn:schemas-microsoft-com:office:excel" xmlns:w10="urn:schemas-microsoft-com:office:word" xmlns:ns21="urn:schemas-microsoft-com:office:powerpoint" xmlns:ns23="http://schemas.microsoft.com/office/2006/coverPageProps" xmlns:odx="http://opendope.org/xpaths" xmlns:odc="http://opendope.org/conditions" xmlns:odq="http://opendope.org/questions" xmlns:oda="http://opendope.org/answers" xmlns:odi="http://opendope.org/components" xmlns:odgm="http://opendope.org/SmartArt/DataHierarchy" xmlns:ns30="http://schemas.openxmlformats.org/officeDocument/2006/bibliography" xmlns:ns31="http://schemas.openxmlformats.org/drawingml/2006/compatibility" xmlns:ns32="http://schemas.openxmlformats.org/drawingml/2006/lockedCanvas" SelectedStyle="\APA.XSL" StyleName="APA"/>
-</file>
-
-<file path=customXml/item4.xml><?xml version="1.0" encoding="utf-8"?>
-<?mso-contentType ?>
-<FormTemplates xmlns="http://schemas.microsoft.com/sharepoint/v3/contenttype/forms">
-  <Display>DocumentLibraryForm</Display>
-  <Edit>DocumentLibraryForm</Edit>
-  <New>DocumentLibraryForm</New>
-</FormTemplates>
-</file>
-
 <file path=customXml/itemProps1.xml><?xml version="1.0" encoding="utf-8"?>
-<ds:datastoreItem xmlns:ds="http://schemas.openxmlformats.org/officeDocument/2006/customXml" ds:itemID="{81BC1592-E9A3-4CA3-8D1C-43786123F9E3}">
+<ds:datastoreItem xmlns:ds="http://schemas.openxmlformats.org/officeDocument/2006/customXml" ds:itemID="{3A4A024D-19A4-4E6A-B858-259376E23A0F}">
   <ds:schemaRefs>
-    <ds:schemaRef ds:uri="http://schemas.microsoft.com/office/2006/metadata/contentType"/>
-    <ds:schemaRef ds:uri="http://schemas.microsoft.com/office/2006/metadata/properties/metaAttributes"/>
-    <ds:schemaRef ds:uri="http://www.w3.org/2001/XMLSchema"/>
-    <ds:schemaRef ds:uri="c3d7c9ac-b34e-4af4-9021-9763105c21ef"/>
-    <ds:schemaRef ds:uri="http://schemas.microsoft.com/office/2006/metadata/properties"/>
-    <ds:schemaRef ds:uri="http://schemas.microsoft.com/office/2006/documentManagement/types"/>
-    <ds:schemaRef ds:uri="http://schemas.microsoft.com/office/infopath/2007/PartnerControls"/>
-    <ds:schemaRef ds:uri="http://schemas.openxmlformats.org/package/2006/metadata/core-properties"/>
-    <ds:schemaRef ds:uri="http://purl.org/dc/elements/1.1/"/>
-    <ds:schemaRef ds:uri="http://purl.org/dc/terms/"/>
-    <ds:schemaRef ds:uri="http://schemas.microsoft.com/internal/obd"/>
+    <ds:schemaRef ds:uri="http://schemas.microsoft.com/sharepoint/v3/contenttype/forms"/>
   </ds:schemaRefs>
 </ds:datastoreItem>
 </file>
 
 <file path=customXml/itemProps2.xml><?xml version="1.0" encoding="utf-8"?>
-<ds:datastoreItem xmlns:ds="http://schemas.openxmlformats.org/officeDocument/2006/customXml" ds:itemID="{0E0744BF-F385-4308-BED0-764BF31A6561}">
-  <ds:schemaRefs>
-    <ds:schemaRef ds:uri="http://schemas.microsoft.com/office/2006/metadata/properties"/>
-    <ds:schemaRef ds:uri="http://schemas.microsoft.com/office/infopath/2007/PartnerControls"/>
-  </ds:schemaRefs>
-</ds:datastoreItem>
-</file>
-
-<file path=customXml/itemProps3.xml><?xml version="1.0" encoding="utf-8"?>
 <ds:datastoreItem xmlns:ds="http://schemas.openxmlformats.org/officeDocument/2006/customXml" ds:itemID="{E2054BDC-5522-43B2-B0CE-0CDF2F858BF7}">
   <ds:schemaRefs>
     <ds:schemaRef ds:uri="http://schemas.openxmlformats.org/wordprocessingml/2006/main"/>
@@ -18275,10 +18296,29 @@
 </ds:datastoreItem>
 </file>
 
+<file path=customXml/itemProps3.xml><?xml version="1.0" encoding="utf-8"?>
+<ds:datastoreItem xmlns:ds="http://schemas.openxmlformats.org/officeDocument/2006/customXml" ds:itemID="{0E0744BF-F385-4308-BED0-764BF31A6561}">
+  <ds:schemaRefs>
+    <ds:schemaRef ds:uri="http://schemas.microsoft.com/office/2006/metadata/properties"/>
+    <ds:schemaRef ds:uri="http://schemas.microsoft.com/office/infopath/2007/PartnerControls"/>
+  </ds:schemaRefs>
+</ds:datastoreItem>
+</file>
+
 <file path=customXml/itemProps4.xml><?xml version="1.0" encoding="utf-8"?>
-<ds:datastoreItem xmlns:ds="http://schemas.openxmlformats.org/officeDocument/2006/customXml" ds:itemID="{3A4A024D-19A4-4E6A-B858-259376E23A0F}">
+<ds:datastoreItem xmlns:ds="http://schemas.openxmlformats.org/officeDocument/2006/customXml" ds:itemID="{81BC1592-E9A3-4CA3-8D1C-43786123F9E3}">
   <ds:schemaRefs>
-    <ds:schemaRef ds:uri="http://schemas.microsoft.com/sharepoint/v3/contenttype/forms"/>
+    <ds:schemaRef ds:uri="http://schemas.microsoft.com/office/2006/metadata/contentType"/>
+    <ds:schemaRef ds:uri="http://schemas.microsoft.com/office/2006/metadata/properties/metaAttributes"/>
+    <ds:schemaRef ds:uri="http://www.w3.org/2001/XMLSchema"/>
+    <ds:schemaRef ds:uri="c3d7c9ac-b34e-4af4-9021-9763105c21ef"/>
+    <ds:schemaRef ds:uri="http://schemas.microsoft.com/office/2006/metadata/properties"/>
+    <ds:schemaRef ds:uri="http://schemas.microsoft.com/office/2006/documentManagement/types"/>
+    <ds:schemaRef ds:uri="http://schemas.microsoft.com/office/infopath/2007/PartnerControls"/>
+    <ds:schemaRef ds:uri="http://schemas.openxmlformats.org/package/2006/metadata/core-properties"/>
+    <ds:schemaRef ds:uri="http://purl.org/dc/elements/1.1/"/>
+    <ds:schemaRef ds:uri="http://purl.org/dc/terms/"/>
+    <ds:schemaRef ds:uri="http://schemas.microsoft.com/internal/obd"/>
   </ds:schemaRefs>
 </ds:datastoreItem>
 </file>
</xml_diff>